<commit_message>
feat: add budget buddy, improve position of projects, update lanbguages
</commit_message>
<xml_diff>
--- a/images/icones github/Icones skills.docx
+++ b/images/icones github/Icones skills.docx
@@ -1,20 +1,20 @@
 
 <file path=word/document.xml><?xml version="1.0" encoding="utf-8"?>
-<w:document xmlns:wpc="http://schemas.microsoft.com/office/word/2010/wordprocessingCanvas" xmlns:cx="http://schemas.microsoft.com/office/drawing/2014/chartex" xmlns:cx1="http://schemas.microsoft.com/office/drawing/2015/9/8/chartex" xmlns:cx2="http://schemas.microsoft.com/office/drawing/2015/10/21/chartex" xmlns:cx3="http://schemas.microsoft.com/office/drawing/2016/5/9/chartex" xmlns:cx4="http://schemas.microsoft.com/office/drawing/2016/5/10/chartex" xmlns:cx5="http://schemas.microsoft.com/office/drawing/2016/5/11/chartex" xmlns:cx6="http://schemas.microsoft.com/office/drawing/2016/5/12/chartex" xmlns:cx7="http://schemas.microsoft.com/office/drawing/2016/5/13/chartex" xmlns:cx8="http://schemas.microsoft.com/office/drawing/2016/5/14/chartex" xmlns:mc="http://schemas.openxmlformats.org/markup-compatibility/2006" xmlns:aink="http://schemas.microsoft.com/office/drawing/2016/ink" xmlns:am3d="http://schemas.microsoft.com/office/drawing/2017/model3d" xmlns:o="urn:schemas-microsoft-com:office:office" xmlns:oel="http://schemas.microsoft.com/office/2019/extlst" xmlns:r="http://schemas.openxmlformats.org/officeDocument/2006/relationships" xmlns:m="http://schemas.openxmlformats.org/officeDocument/2006/math" xmlns:v="urn:schemas-microsoft-com:vml" xmlns:wp14="http://schemas.microsoft.com/office/word/2010/wordprocessingDrawing" xmlns:wp="http://schemas.openxmlformats.org/drawingml/2006/wordprocessingDrawing" xmlns:w10="urn:schemas-microsoft-com:office:word" xmlns:w="http://schemas.openxmlformats.org/wordprocessingml/2006/main" xmlns:w14="http://schemas.microsoft.com/office/word/2010/wordml" xmlns:w15="http://schemas.microsoft.com/office/word/2012/wordml" xmlns:w16cex="http://schemas.microsoft.com/office/word/2018/wordml/cex" xmlns:w16cid="http://schemas.microsoft.com/office/word/2016/wordml/cid" xmlns:w16="http://schemas.microsoft.com/office/word/2018/wordml" xmlns:w16du="http://schemas.microsoft.com/office/word/2023/wordml/word16du" xmlns:w16sdtdh="http://schemas.microsoft.com/office/word/2020/wordml/sdtdatahash" xmlns:w16se="http://schemas.microsoft.com/office/word/2015/wordml/symex" xmlns:wpg="http://schemas.microsoft.com/office/word/2010/wordprocessingGroup" xmlns:wpi="http://schemas.microsoft.com/office/word/2010/wordprocessingInk" xmlns:wne="http://schemas.microsoft.com/office/word/2006/wordml" xmlns:wps="http://schemas.microsoft.com/office/word/2010/wordprocessingShape" mc:Ignorable="w14 w15 w16se w16cid w16 w16cex w16sdtdh w16du wp14">
+<w:document xmlns:wpc="http://schemas.microsoft.com/office/word/2010/wordprocessingCanvas" xmlns:cx="http://schemas.microsoft.com/office/drawing/2014/chartex" xmlns:cx1="http://schemas.microsoft.com/office/drawing/2015/9/8/chartex" xmlns:cx2="http://schemas.microsoft.com/office/drawing/2015/10/21/chartex" xmlns:cx3="http://schemas.microsoft.com/office/drawing/2016/5/9/chartex" xmlns:cx4="http://schemas.microsoft.com/office/drawing/2016/5/10/chartex" xmlns:cx5="http://schemas.microsoft.com/office/drawing/2016/5/11/chartex" xmlns:cx6="http://schemas.microsoft.com/office/drawing/2016/5/12/chartex" xmlns:cx7="http://schemas.microsoft.com/office/drawing/2016/5/13/chartex" xmlns:cx8="http://schemas.microsoft.com/office/drawing/2016/5/14/chartex" xmlns:mc="http://schemas.openxmlformats.org/markup-compatibility/2006" xmlns:aink="http://schemas.microsoft.com/office/drawing/2016/ink" xmlns:am3d="http://schemas.microsoft.com/office/drawing/2017/model3d" xmlns:o="urn:schemas-microsoft-com:office:office" xmlns:oel="http://schemas.microsoft.com/office/2019/extlst" xmlns:r="http://schemas.openxmlformats.org/officeDocument/2006/relationships" xmlns:m="http://schemas.openxmlformats.org/officeDocument/2006/math" xmlns:v="urn:schemas-microsoft-com:vml" xmlns:wp14="http://schemas.microsoft.com/office/word/2010/wordprocessingDrawing" xmlns:wp="http://schemas.openxmlformats.org/drawingml/2006/wordprocessingDrawing" xmlns:w10="urn:schemas-microsoft-com:office:word" xmlns:w="http://schemas.openxmlformats.org/wordprocessingml/2006/main" xmlns:w14="http://schemas.microsoft.com/office/word/2010/wordml" xmlns:w15="http://schemas.microsoft.com/office/word/2012/wordml" xmlns:w16cex="http://schemas.microsoft.com/office/word/2018/wordml/cex" xmlns:w16cid="http://schemas.microsoft.com/office/word/2016/wordml/cid" xmlns:w16="http://schemas.microsoft.com/office/word/2018/wordml" xmlns:w16du="http://schemas.microsoft.com/office/word/2023/wordml/word16du" xmlns:w16sdtdh="http://schemas.microsoft.com/office/word/2020/wordml/sdtdatahash" xmlns:w16sdtfl="http://schemas.microsoft.com/office/word/2024/wordml/sdtformatlock" xmlns:w16se="http://schemas.microsoft.com/office/word/2015/wordml/symex" xmlns:wpg="http://schemas.microsoft.com/office/word/2010/wordprocessingGroup" xmlns:wpi="http://schemas.microsoft.com/office/word/2010/wordprocessingInk" xmlns:wne="http://schemas.microsoft.com/office/word/2006/wordml" xmlns:wps="http://schemas.microsoft.com/office/word/2010/wordprocessingShape" mc:Ignorable="w14 w15 w16se w16cid w16 w16cex w16sdtdh w16sdtfl w16du wp14">
   <w:body>
     <w:p>
-      <w:r>
-        <w:t xml:space="preserve"> </w:t>
-      </w:r>
+      <w:pPr>
+        <w:ind w:left="2160"/>
+      </w:pPr>
       <w:r>
         <w:rPr>
           <w:noProof/>
         </w:rPr>
         <w:drawing>
-          <wp:inline distT="0" distB="0" distL="0" distR="0" wp14:anchorId="1260D98A" wp14:editId="4F4D42C0">
+          <wp:inline distT="0" distB="0" distL="0" distR="0" wp14:anchorId="40D7C3D8" wp14:editId="0242FB17">
             <wp:extent cx="457200" cy="457200"/>
-            <wp:effectExtent l="0" t="38100" r="19050" b="0"/>
-            <wp:docPr id="1433570721" name="Graphique 1"/>
+            <wp:effectExtent l="19050" t="38100" r="19050" b="0"/>
+            <wp:docPr id="1678587375" name="Graphique 6"/>
             <wp:cNvGraphicFramePr>
               <a:graphicFrameLocks xmlns:a="http://schemas.openxmlformats.org/drawingml/2006/main" noChangeAspect="1"/>
             </wp:cNvGraphicFramePr>
@@ -22,7 +22,7 @@
               <a:graphicData uri="http://schemas.openxmlformats.org/drawingml/2006/picture">
                 <pic:pic xmlns:pic="http://schemas.openxmlformats.org/drawingml/2006/picture">
                   <pic:nvPicPr>
-                    <pic:cNvPr id="1433570721" name="Graphique 1433570721"/>
+                    <pic:cNvPr id="1678587375" name="Graphique 1678587375"/>
                     <pic:cNvPicPr/>
                   </pic:nvPicPr>
                   <pic:blipFill>
@@ -38,7 +38,7 @@
                     </a:stretch>
                   </pic:blipFill>
                   <pic:spPr>
-                    <a:xfrm rot="746192">
+                    <a:xfrm rot="21002968">
                       <a:off x="0" y="0"/>
                       <a:ext cx="457200" cy="457200"/>
                     </a:xfrm>
@@ -53,16 +53,19 @@
         </w:drawing>
       </w:r>
       <w:r>
-        <w:t xml:space="preserve">    </w:t>
+        <w:rPr>
+          <w:noProof/>
+        </w:rPr>
+        <w:t xml:space="preserve">   </w:t>
       </w:r>
       <w:r>
         <w:rPr>
           <w:noProof/>
         </w:rPr>
         <w:drawing>
-          <wp:inline distT="0" distB="0" distL="0" distR="0" wp14:anchorId="47A288F5" wp14:editId="308AA392">
-            <wp:extent cx="660317" cy="660317"/>
-            <wp:effectExtent l="114300" t="0" r="0" b="102235"/>
+          <wp:inline distT="0" distB="0" distL="0" distR="0" wp14:anchorId="2A1BF607" wp14:editId="11B402CA">
+            <wp:extent cx="556471" cy="556471"/>
+            <wp:effectExtent l="19050" t="38100" r="0" b="34290"/>
             <wp:docPr id="1006599707" name="Image 4"/>
             <wp:cNvGraphicFramePr>
               <a:graphicFrameLocks xmlns:a="http://schemas.openxmlformats.org/drawingml/2006/main" noChangeAspect="1"/>
@@ -87,9 +90,9 @@
                     </a:stretch>
                   </pic:blipFill>
                   <pic:spPr>
-                    <a:xfrm rot="2430371">
+                    <a:xfrm rot="399885">
                       <a:off x="0" y="0"/>
-                      <a:ext cx="660317" cy="660317"/>
+                      <a:ext cx="558220" cy="558220"/>
                     </a:xfrm>
                     <a:prstGeom prst="rect">
                       <a:avLst/>
@@ -102,14 +105,72 @@
         </w:drawing>
       </w:r>
       <w:r>
-        <w:t xml:space="preserve">  </w:t>
+        <w:rPr>
+          <w:noProof/>
+        </w:rPr>
+        <w:t xml:space="preserve"> </w:t>
+      </w:r>
+      <w:r>
+        <w:rPr>
+          <w:noProof/>
+        </w:rPr>
+        <w:t xml:space="preserve">   </w:t>
       </w:r>
       <w:r>
         <w:rPr>
           <w:noProof/>
         </w:rPr>
         <w:drawing>
-          <wp:inline distT="0" distB="0" distL="0" distR="0" wp14:anchorId="24786424" wp14:editId="3E2E8C1D">
+          <wp:inline distT="0" distB="0" distL="0" distR="0" wp14:anchorId="444C166C" wp14:editId="3604FF6F">
+            <wp:extent cx="541638" cy="541638"/>
+            <wp:effectExtent l="0" t="19050" r="0" b="0"/>
+            <wp:docPr id="781131919" name="Graphique 2"/>
+            <wp:cNvGraphicFramePr>
+              <a:graphicFrameLocks xmlns:a="http://schemas.openxmlformats.org/drawingml/2006/main" noChangeAspect="1"/>
+            </wp:cNvGraphicFramePr>
+            <a:graphic xmlns:a="http://schemas.openxmlformats.org/drawingml/2006/main">
+              <a:graphicData uri="http://schemas.openxmlformats.org/drawingml/2006/picture">
+                <pic:pic xmlns:pic="http://schemas.openxmlformats.org/drawingml/2006/picture">
+                  <pic:nvPicPr>
+                    <pic:cNvPr id="781131919" name="Graphique 781131919"/>
+                    <pic:cNvPicPr/>
+                  </pic:nvPicPr>
+                  <pic:blipFill>
+                    <a:blip r:embed="rId8">
+                      <a:extLst>
+                        <a:ext uri="{96DAC541-7B7A-43D3-8B79-37D633B846F1}">
+                          <asvg:svgBlip xmlns:asvg="http://schemas.microsoft.com/office/drawing/2016/SVG/main" r:embed="rId9"/>
+                        </a:ext>
+                      </a:extLst>
+                    </a:blip>
+                    <a:stretch>
+                      <a:fillRect/>
+                    </a:stretch>
+                  </pic:blipFill>
+                  <pic:spPr>
+                    <a:xfrm rot="739471">
+                      <a:off x="0" y="0"/>
+                      <a:ext cx="544540" cy="544540"/>
+                    </a:xfrm>
+                    <a:prstGeom prst="rect">
+                      <a:avLst/>
+                    </a:prstGeom>
+                  </pic:spPr>
+                </pic:pic>
+              </a:graphicData>
+            </a:graphic>
+          </wp:inline>
+        </w:drawing>
+      </w:r>
+      <w:r>
+        <w:t xml:space="preserve">      </w:t>
+      </w:r>
+      <w:r>
+        <w:rPr>
+          <w:noProof/>
+        </w:rPr>
+        <w:drawing>
+          <wp:inline distT="0" distB="0" distL="0" distR="0" wp14:anchorId="509F3305" wp14:editId="06753723">
             <wp:extent cx="457200" cy="457200"/>
             <wp:effectExtent l="38100" t="38100" r="19050" b="38100"/>
             <wp:docPr id="811124267" name="Graphique 3"/>
@@ -124,10 +185,10 @@
                     <pic:cNvPicPr/>
                   </pic:nvPicPr>
                   <pic:blipFill>
-                    <a:blip r:embed="rId8">
+                    <a:blip r:embed="rId10">
                       <a:extLst>
                         <a:ext uri="{96DAC541-7B7A-43D3-8B79-37D633B846F1}">
-                          <asvg:svgBlip xmlns:asvg="http://schemas.microsoft.com/office/drawing/2016/SVG/main" r:embed="rId9"/>
+                          <asvg:svgBlip xmlns:asvg="http://schemas.microsoft.com/office/drawing/2016/SVG/main" r:embed="rId11"/>
                         </a:ext>
                       </a:extLst>
                     </a:blip>
@@ -151,17 +212,17 @@
         </w:drawing>
       </w:r>
       <w:r>
-        <w:t xml:space="preserve">        </w:t>
+        <w:t xml:space="preserve">       </w:t>
       </w:r>
       <w:r>
         <w:rPr>
           <w:noProof/>
         </w:rPr>
         <w:drawing>
-          <wp:inline distT="0" distB="0" distL="0" distR="0" wp14:anchorId="4EC45E43" wp14:editId="3C751D05">
-            <wp:extent cx="457200" cy="457200"/>
-            <wp:effectExtent l="0" t="38100" r="19050" b="0"/>
-            <wp:docPr id="781131919" name="Graphique 2"/>
+          <wp:inline distT="0" distB="0" distL="0" distR="0" wp14:anchorId="7A307DD7" wp14:editId="31588CC7">
+            <wp:extent cx="548911" cy="548911"/>
+            <wp:effectExtent l="0" t="19050" r="22860" b="3810"/>
+            <wp:docPr id="1433570721" name="Graphique 1"/>
             <wp:cNvGraphicFramePr>
               <a:graphicFrameLocks xmlns:a="http://schemas.openxmlformats.org/drawingml/2006/main" noChangeAspect="1"/>
             </wp:cNvGraphicFramePr>
@@ -169,14 +230,14 @@
               <a:graphicData uri="http://schemas.openxmlformats.org/drawingml/2006/picture">
                 <pic:pic xmlns:pic="http://schemas.openxmlformats.org/drawingml/2006/picture">
                   <pic:nvPicPr>
-                    <pic:cNvPr id="781131919" name="Graphique 781131919"/>
+                    <pic:cNvPr id="1433570721" name="Graphique 1433570721"/>
                     <pic:cNvPicPr/>
                   </pic:nvPicPr>
                   <pic:blipFill>
-                    <a:blip r:embed="rId10">
+                    <a:blip r:embed="rId12">
                       <a:extLst>
                         <a:ext uri="{96DAC541-7B7A-43D3-8B79-37D633B846F1}">
-                          <asvg:svgBlip xmlns:asvg="http://schemas.microsoft.com/office/drawing/2016/SVG/main" r:embed="rId11"/>
+                          <asvg:svgBlip xmlns:asvg="http://schemas.microsoft.com/office/drawing/2016/SVG/main" r:embed="rId13"/>
                         </a:ext>
                       </a:extLst>
                     </a:blip>
@@ -185,9 +246,9 @@
                     </a:stretch>
                   </pic:blipFill>
                   <pic:spPr>
-                    <a:xfrm rot="739471">
+                    <a:xfrm rot="746192">
                       <a:off x="0" y="0"/>
-                      <a:ext cx="457200" cy="457200"/>
+                      <a:ext cx="551373" cy="551373"/>
                     </a:xfrm>
                     <a:prstGeom prst="rect">
                       <a:avLst/>
@@ -199,9 +260,14 @@
           </wp:inline>
         </w:drawing>
       </w:r>
-      <w:r>
-        <w:t xml:space="preserve">    </w:t>
-      </w:r>
+    </w:p>
+    <w:p>
+      <w:pPr>
+        <w:ind w:left="2160"/>
+        <w:rPr>
+          <w:noProof/>
+        </w:rPr>
+      </w:pPr>
       <w:r>
         <w:rPr>
           <w:noProof/>
@@ -222,10 +288,10 @@
                     <pic:cNvPicPr/>
                   </pic:nvPicPr>
                   <pic:blipFill>
-                    <a:blip r:embed="rId12">
+                    <a:blip r:embed="rId14">
                       <a:extLst>
                         <a:ext uri="{96DAC541-7B7A-43D3-8B79-37D633B846F1}">
-                          <asvg:svgBlip xmlns:asvg="http://schemas.microsoft.com/office/drawing/2016/SVG/main" r:embed="rId13"/>
+                          <asvg:svgBlip xmlns:asvg="http://schemas.microsoft.com/office/drawing/2016/SVG/main" r:embed="rId15"/>
                         </a:ext>
                       </a:extLst>
                     </a:blip>
@@ -249,17 +315,29 @@
         </w:drawing>
       </w:r>
       <w:r>
-        <w:t xml:space="preserve">       </w:t>
+        <w:t xml:space="preserve"> </w:t>
+      </w:r>
+      <w:r>
+        <w:rPr>
+          <w:noProof/>
+        </w:rPr>
+        <w:t xml:space="preserve">  </w:t>
+      </w:r>
+      <w:r>
+        <w:rPr>
+          <w:noProof/>
+        </w:rPr>
+        <w:t xml:space="preserve"> </w:t>
       </w:r>
       <w:r>
         <w:rPr>
           <w:noProof/>
         </w:rPr>
         <w:drawing>
-          <wp:inline distT="0" distB="0" distL="0" distR="0" wp14:anchorId="399C052E" wp14:editId="0C48E826">
-            <wp:extent cx="457200" cy="457200"/>
-            <wp:effectExtent l="19050" t="76200" r="38100" b="38100"/>
-            <wp:docPr id="1678587375" name="Graphique 6"/>
+          <wp:inline distT="0" distB="0" distL="0" distR="0" wp14:anchorId="57ECDF1F" wp14:editId="35388BC4">
+            <wp:extent cx="609524" cy="609524"/>
+            <wp:effectExtent l="0" t="0" r="635" b="0"/>
+            <wp:docPr id="697603661" name="Image 9"/>
             <wp:cNvGraphicFramePr>
               <a:graphicFrameLocks xmlns:a="http://schemas.openxmlformats.org/drawingml/2006/main" noChangeAspect="1"/>
             </wp:cNvGraphicFramePr>
@@ -267,14 +345,14 @@
               <a:graphicData uri="http://schemas.openxmlformats.org/drawingml/2006/picture">
                 <pic:pic xmlns:pic="http://schemas.openxmlformats.org/drawingml/2006/picture">
                   <pic:nvPicPr>
-                    <pic:cNvPr id="1678587375" name="Graphique 1678587375"/>
+                    <pic:cNvPr id="697603661" name="Image 697603661"/>
                     <pic:cNvPicPr/>
                   </pic:nvPicPr>
                   <pic:blipFill>
-                    <a:blip r:embed="rId14">
+                    <a:blip r:embed="rId16">
                       <a:extLst>
-                        <a:ext uri="{96DAC541-7B7A-43D3-8B79-37D633B846F1}">
-                          <asvg:svgBlip xmlns:asvg="http://schemas.microsoft.com/office/drawing/2016/SVG/main" r:embed="rId15"/>
+                        <a:ext uri="{28A0092B-C50C-407E-A947-70E740481C1C}">
+                          <a14:useLocalDpi xmlns:a14="http://schemas.microsoft.com/office/drawing/2010/main" val="0"/>
                         </a:ext>
                       </a:extLst>
                     </a:blip>
@@ -283,9 +361,9 @@
                     </a:stretch>
                   </pic:blipFill>
                   <pic:spPr>
-                    <a:xfrm rot="18108086">
+                    <a:xfrm>
                       <a:off x="0" y="0"/>
-                      <a:ext cx="457200" cy="457200"/>
+                      <a:ext cx="609524" cy="609524"/>
                     </a:xfrm>
                     <a:prstGeom prst="rect">
                       <a:avLst/>
@@ -297,6 +375,222 @@
           </wp:inline>
         </w:drawing>
       </w:r>
+      <w:r>
+        <w:t xml:space="preserve"> </w:t>
+      </w:r>
+      <w:r>
+        <w:rPr>
+          <w:noProof/>
+        </w:rPr>
+        <w:t xml:space="preserve">    </w:t>
+      </w:r>
+      <w:r>
+        <w:rPr>
+          <w:noProof/>
+        </w:rPr>
+        <w:drawing>
+          <wp:inline distT="0" distB="0" distL="0" distR="0" wp14:anchorId="32FE4AD1" wp14:editId="56F9781C">
+            <wp:extent cx="609524" cy="609524"/>
+            <wp:effectExtent l="0" t="0" r="19685" b="19685"/>
+            <wp:docPr id="149666771" name="Image 7"/>
+            <wp:cNvGraphicFramePr>
+              <a:graphicFrameLocks xmlns:a="http://schemas.openxmlformats.org/drawingml/2006/main" noChangeAspect="1"/>
+            </wp:cNvGraphicFramePr>
+            <a:graphic xmlns:a="http://schemas.openxmlformats.org/drawingml/2006/main">
+              <a:graphicData uri="http://schemas.openxmlformats.org/drawingml/2006/picture">
+                <pic:pic xmlns:pic="http://schemas.openxmlformats.org/drawingml/2006/picture">
+                  <pic:nvPicPr>
+                    <pic:cNvPr id="149666771" name="Image 149666771"/>
+                    <pic:cNvPicPr/>
+                  </pic:nvPicPr>
+                  <pic:blipFill>
+                    <a:blip r:embed="rId17">
+                      <a:extLst>
+                        <a:ext uri="{28A0092B-C50C-407E-A947-70E740481C1C}">
+                          <a14:useLocalDpi xmlns:a14="http://schemas.microsoft.com/office/drawing/2010/main" val="0"/>
+                        </a:ext>
+                      </a:extLst>
+                    </a:blip>
+                    <a:stretch>
+                      <a:fillRect/>
+                    </a:stretch>
+                  </pic:blipFill>
+                  <pic:spPr>
+                    <a:xfrm rot="419975">
+                      <a:off x="0" y="0"/>
+                      <a:ext cx="609524" cy="609524"/>
+                    </a:xfrm>
+                    <a:prstGeom prst="rect">
+                      <a:avLst/>
+                    </a:prstGeom>
+                  </pic:spPr>
+                </pic:pic>
+              </a:graphicData>
+            </a:graphic>
+          </wp:inline>
+        </w:drawing>
+      </w:r>
+      <w:r>
+        <w:rPr>
+          <w:noProof/>
+        </w:rPr>
+        <w:t xml:space="preserve">    </w:t>
+      </w:r>
+      <w:r>
+        <w:rPr>
+          <w:noProof/>
+        </w:rPr>
+        <w:drawing>
+          <wp:inline distT="0" distB="0" distL="0" distR="0" wp14:anchorId="47B5A711" wp14:editId="1ED705A1">
+            <wp:extent cx="609524" cy="609524"/>
+            <wp:effectExtent l="0" t="19050" r="19685" b="19685"/>
+            <wp:docPr id="2066793739" name="Image 6"/>
+            <wp:cNvGraphicFramePr>
+              <a:graphicFrameLocks xmlns:a="http://schemas.openxmlformats.org/drawingml/2006/main" noChangeAspect="1"/>
+            </wp:cNvGraphicFramePr>
+            <a:graphic xmlns:a="http://schemas.openxmlformats.org/drawingml/2006/main">
+              <a:graphicData uri="http://schemas.openxmlformats.org/drawingml/2006/picture">
+                <pic:pic xmlns:pic="http://schemas.openxmlformats.org/drawingml/2006/picture">
+                  <pic:nvPicPr>
+                    <pic:cNvPr id="2066793739" name="Image 2066793739"/>
+                    <pic:cNvPicPr/>
+                  </pic:nvPicPr>
+                  <pic:blipFill>
+                    <a:blip r:embed="rId18">
+                      <a:extLst>
+                        <a:ext uri="{28A0092B-C50C-407E-A947-70E740481C1C}">
+                          <a14:useLocalDpi xmlns:a14="http://schemas.microsoft.com/office/drawing/2010/main" val="0"/>
+                        </a:ext>
+                      </a:extLst>
+                    </a:blip>
+                    <a:stretch>
+                      <a:fillRect/>
+                    </a:stretch>
+                  </pic:blipFill>
+                  <pic:spPr>
+                    <a:xfrm rot="21141415">
+                      <a:off x="0" y="0"/>
+                      <a:ext cx="609524" cy="609524"/>
+                    </a:xfrm>
+                    <a:prstGeom prst="rect">
+                      <a:avLst/>
+                    </a:prstGeom>
+                  </pic:spPr>
+                </pic:pic>
+              </a:graphicData>
+            </a:graphic>
+          </wp:inline>
+        </w:drawing>
+      </w:r>
+      <w:r>
+        <w:rPr>
+          <w:noProof/>
+        </w:rPr>
+        <w:t xml:space="preserve"> </w:t>
+      </w:r>
+      <w:r>
+        <w:rPr>
+          <w:noProof/>
+        </w:rPr>
+        <w:t xml:space="preserve"> </w:t>
+      </w:r>
+      <w:r>
+        <w:rPr>
+          <w:noProof/>
+        </w:rPr>
+        <w:drawing>
+          <wp:inline distT="0" distB="0" distL="0" distR="0" wp14:anchorId="03A7AA90" wp14:editId="68C1EEE0">
+            <wp:extent cx="609524" cy="609524"/>
+            <wp:effectExtent l="0" t="0" r="0" b="19685"/>
+            <wp:docPr id="1648932654" name="Image 8"/>
+            <wp:cNvGraphicFramePr>
+              <a:graphicFrameLocks xmlns:a="http://schemas.openxmlformats.org/drawingml/2006/main" noChangeAspect="1"/>
+            </wp:cNvGraphicFramePr>
+            <a:graphic xmlns:a="http://schemas.openxmlformats.org/drawingml/2006/main">
+              <a:graphicData uri="http://schemas.openxmlformats.org/drawingml/2006/picture">
+                <pic:pic xmlns:pic="http://schemas.openxmlformats.org/drawingml/2006/picture">
+                  <pic:nvPicPr>
+                    <pic:cNvPr id="1648932654" name="Image 1648932654"/>
+                    <pic:cNvPicPr/>
+                  </pic:nvPicPr>
+                  <pic:blipFill>
+                    <a:blip r:embed="rId19">
+                      <a:extLst>
+                        <a:ext uri="{28A0092B-C50C-407E-A947-70E740481C1C}">
+                          <a14:useLocalDpi xmlns:a14="http://schemas.microsoft.com/office/drawing/2010/main" val="0"/>
+                        </a:ext>
+                      </a:extLst>
+                    </a:blip>
+                    <a:stretch>
+                      <a:fillRect/>
+                    </a:stretch>
+                  </pic:blipFill>
+                  <pic:spPr>
+                    <a:xfrm rot="163656">
+                      <a:off x="0" y="0"/>
+                      <a:ext cx="609524" cy="609524"/>
+                    </a:xfrm>
+                    <a:prstGeom prst="rect">
+                      <a:avLst/>
+                    </a:prstGeom>
+                  </pic:spPr>
+                </pic:pic>
+              </a:graphicData>
+            </a:graphic>
+          </wp:inline>
+        </w:drawing>
+      </w:r>
+      <w:r>
+        <w:rPr>
+          <w:noProof/>
+        </w:rPr>
+        <w:t xml:space="preserve">     </w:t>
+      </w:r>
+    </w:p>
+    <w:p>
+      <w:pPr>
+        <w:ind w:left="2160"/>
+        <w:rPr>
+          <w:noProof/>
+        </w:rPr>
+      </w:pPr>
+    </w:p>
+    <w:p>
+      <w:pPr>
+        <w:ind w:left="2160"/>
+        <w:rPr>
+          <w:noProof/>
+        </w:rPr>
+      </w:pPr>
+    </w:p>
+    <w:p>
+      <w:pPr>
+        <w:ind w:left="2160"/>
+        <w:rPr>
+          <w:noProof/>
+        </w:rPr>
+      </w:pPr>
+    </w:p>
+    <w:p>
+      <w:pPr>
+        <w:ind w:left="2160"/>
+        <w:rPr>
+          <w:noProof/>
+        </w:rPr>
+      </w:pPr>
+    </w:p>
+    <w:p>
+      <w:pPr>
+        <w:ind w:left="2160"/>
+        <w:rPr>
+          <w:noProof/>
+        </w:rPr>
+      </w:pPr>
+    </w:p>
+    <w:p>
+      <w:pPr>
+        <w:ind w:left="2160"/>
+      </w:pPr>
     </w:p>
     <w:sectPr>
       <w:pgSz w:w="11906" w:h="16838"/>
@@ -309,7 +603,7 @@
 </file>
 
 <file path=word/numbering.xml><?xml version="1.0" encoding="utf-8"?>
-<w:numbering xmlns:wpc="http://schemas.microsoft.com/office/word/2010/wordprocessingCanvas" xmlns:cx="http://schemas.microsoft.com/office/drawing/2014/chartex" xmlns:cx1="http://schemas.microsoft.com/office/drawing/2015/9/8/chartex" xmlns:cx2="http://schemas.microsoft.com/office/drawing/2015/10/21/chartex" xmlns:cx3="http://schemas.microsoft.com/office/drawing/2016/5/9/chartex" xmlns:cx4="http://schemas.microsoft.com/office/drawing/2016/5/10/chartex" xmlns:cx5="http://schemas.microsoft.com/office/drawing/2016/5/11/chartex" xmlns:cx6="http://schemas.microsoft.com/office/drawing/2016/5/12/chartex" xmlns:cx7="http://schemas.microsoft.com/office/drawing/2016/5/13/chartex" xmlns:cx8="http://schemas.microsoft.com/office/drawing/2016/5/14/chartex" xmlns:mc="http://schemas.openxmlformats.org/markup-compatibility/2006" xmlns:aink="http://schemas.microsoft.com/office/drawing/2016/ink" xmlns:am3d="http://schemas.microsoft.com/office/drawing/2017/model3d" xmlns:o="urn:schemas-microsoft-com:office:office" xmlns:oel="http://schemas.microsoft.com/office/2019/extlst" xmlns:r="http://schemas.openxmlformats.org/officeDocument/2006/relationships" xmlns:m="http://schemas.openxmlformats.org/officeDocument/2006/math" xmlns:v="urn:schemas-microsoft-com:vml" xmlns:wp14="http://schemas.microsoft.com/office/word/2010/wordprocessingDrawing" xmlns:wp="http://schemas.openxmlformats.org/drawingml/2006/wordprocessingDrawing" xmlns:w10="urn:schemas-microsoft-com:office:word" xmlns:w="http://schemas.openxmlformats.org/wordprocessingml/2006/main" xmlns:w14="http://schemas.microsoft.com/office/word/2010/wordml" xmlns:w15="http://schemas.microsoft.com/office/word/2012/wordml" xmlns:w16cex="http://schemas.microsoft.com/office/word/2018/wordml/cex" xmlns:w16cid="http://schemas.microsoft.com/office/word/2016/wordml/cid" xmlns:w16="http://schemas.microsoft.com/office/word/2018/wordml" xmlns:w16du="http://schemas.microsoft.com/office/word/2023/wordml/word16du" xmlns:w16sdtdh="http://schemas.microsoft.com/office/word/2020/wordml/sdtdatahash" xmlns:w16se="http://schemas.microsoft.com/office/word/2015/wordml/symex" xmlns:wpg="http://schemas.microsoft.com/office/word/2010/wordprocessingGroup" xmlns:wpi="http://schemas.microsoft.com/office/word/2010/wordprocessingInk" xmlns:wne="http://schemas.microsoft.com/office/word/2006/wordml" xmlns:wps="http://schemas.microsoft.com/office/word/2010/wordprocessingShape" mc:Ignorable="w14 w15 w16se w16cid w16 w16cex w16sdtdh w16du wp14">
+<w:numbering xmlns:wpc="http://schemas.microsoft.com/office/word/2010/wordprocessingCanvas" xmlns:cx="http://schemas.microsoft.com/office/drawing/2014/chartex" xmlns:cx1="http://schemas.microsoft.com/office/drawing/2015/9/8/chartex" xmlns:cx2="http://schemas.microsoft.com/office/drawing/2015/10/21/chartex" xmlns:cx3="http://schemas.microsoft.com/office/drawing/2016/5/9/chartex" xmlns:cx4="http://schemas.microsoft.com/office/drawing/2016/5/10/chartex" xmlns:cx5="http://schemas.microsoft.com/office/drawing/2016/5/11/chartex" xmlns:cx6="http://schemas.microsoft.com/office/drawing/2016/5/12/chartex" xmlns:cx7="http://schemas.microsoft.com/office/drawing/2016/5/13/chartex" xmlns:cx8="http://schemas.microsoft.com/office/drawing/2016/5/14/chartex" xmlns:mc="http://schemas.openxmlformats.org/markup-compatibility/2006" xmlns:aink="http://schemas.microsoft.com/office/drawing/2016/ink" xmlns:am3d="http://schemas.microsoft.com/office/drawing/2017/model3d" xmlns:o="urn:schemas-microsoft-com:office:office" xmlns:oel="http://schemas.microsoft.com/office/2019/extlst" xmlns:r="http://schemas.openxmlformats.org/officeDocument/2006/relationships" xmlns:m="http://schemas.openxmlformats.org/officeDocument/2006/math" xmlns:v="urn:schemas-microsoft-com:vml" xmlns:wp14="http://schemas.microsoft.com/office/word/2010/wordprocessingDrawing" xmlns:wp="http://schemas.openxmlformats.org/drawingml/2006/wordprocessingDrawing" xmlns:w10="urn:schemas-microsoft-com:office:word" xmlns:w="http://schemas.openxmlformats.org/wordprocessingml/2006/main" xmlns:w14="http://schemas.microsoft.com/office/word/2010/wordml" xmlns:w15="http://schemas.microsoft.com/office/word/2012/wordml" xmlns:w16cex="http://schemas.microsoft.com/office/word/2018/wordml/cex" xmlns:w16cid="http://schemas.microsoft.com/office/word/2016/wordml/cid" xmlns:w16="http://schemas.microsoft.com/office/word/2018/wordml" xmlns:w16du="http://schemas.microsoft.com/office/word/2023/wordml/word16du" xmlns:w16sdtdh="http://schemas.microsoft.com/office/word/2020/wordml/sdtdatahash" xmlns:w16sdtfl="http://schemas.microsoft.com/office/word/2024/wordml/sdtformatlock" xmlns:w16se="http://schemas.microsoft.com/office/word/2015/wordml/symex" xmlns:wpg="http://schemas.microsoft.com/office/word/2010/wordprocessingGroup" xmlns:wpi="http://schemas.microsoft.com/office/word/2010/wordprocessingInk" xmlns:wne="http://schemas.microsoft.com/office/word/2006/wordml" xmlns:wps="http://schemas.microsoft.com/office/word/2010/wordprocessingShape" mc:Ignorable="w14 w15 w16se w16cid w16 w16cex w16sdtdh w16sdtfl w16du wp14">
   <w:abstractNum w:abstractNumId="0" w15:restartNumberingAfterBreak="0">
     <w:nsid w:val="29804AA0"/>
     <w:multiLevelType w:val="multilevel"/>
@@ -1226,7 +1520,7 @@
 </file>
 
 <file path=word/styles.xml><?xml version="1.0" encoding="utf-8"?>
-<w:styles xmlns:mc="http://schemas.openxmlformats.org/markup-compatibility/2006" xmlns:r="http://schemas.openxmlformats.org/officeDocument/2006/relationships" xmlns:w="http://schemas.openxmlformats.org/wordprocessingml/2006/main" xmlns:w14="http://schemas.microsoft.com/office/word/2010/wordml" xmlns:w15="http://schemas.microsoft.com/office/word/2012/wordml" xmlns:w16cex="http://schemas.microsoft.com/office/word/2018/wordml/cex" xmlns:w16cid="http://schemas.microsoft.com/office/word/2016/wordml/cid" xmlns:w16="http://schemas.microsoft.com/office/word/2018/wordml" xmlns:w16du="http://schemas.microsoft.com/office/word/2023/wordml/word16du" xmlns:w16sdtdh="http://schemas.microsoft.com/office/word/2020/wordml/sdtdatahash" xmlns:w16se="http://schemas.microsoft.com/office/word/2015/wordml/symex" mc:Ignorable="w14 w15 w16se w16cid w16 w16cex w16sdtdh w16du">
+<w:styles xmlns:mc="http://schemas.openxmlformats.org/markup-compatibility/2006" xmlns:r="http://schemas.openxmlformats.org/officeDocument/2006/relationships" xmlns:w="http://schemas.openxmlformats.org/wordprocessingml/2006/main" xmlns:w14="http://schemas.microsoft.com/office/word/2010/wordml" xmlns:w15="http://schemas.microsoft.com/office/word/2012/wordml" xmlns:w16cex="http://schemas.microsoft.com/office/word/2018/wordml/cex" xmlns:w16cid="http://schemas.microsoft.com/office/word/2016/wordml/cid" xmlns:w16="http://schemas.microsoft.com/office/word/2018/wordml" xmlns:w16du="http://schemas.microsoft.com/office/word/2023/wordml/word16du" xmlns:w16sdtdh="http://schemas.microsoft.com/office/word/2020/wordml/sdtdatahash" xmlns:w16sdtfl="http://schemas.microsoft.com/office/word/2024/wordml/sdtformatlock" xmlns:w16se="http://schemas.microsoft.com/office/word/2015/wordml/symex" mc:Ignorable="w14 w15 w16se w16cid w16 w16cex w16sdtdh w16sdtfl w16du">
   <w:docDefaults>
     <w:rPrDefault>
       <w:rPr>
@@ -1629,6 +1923,7 @@
   <w:style w:type="character" w:default="1" w:styleId="Policepardfaut">
     <w:name w:val="Default Paragraph Font"/>
     <w:uiPriority w:val="1"/>
+    <w:semiHidden/>
     <w:unhideWhenUsed/>
   </w:style>
   <w:style w:type="table" w:default="1" w:styleId="TableauNormal">

</xml_diff>